<commit_message>
Completed Lab3A started Lab 3C
</commit_message>
<xml_diff>
--- a/LabAssignment3.docx
+++ b/LabAssignment3.docx
@@ -164,12 +164,6 @@
       </w:r>
     </w:p>
     <w:p>
-      <w:pPr>
-        <w:ind w:left="360"/>
-      </w:pPr>
-      <w:r>
-        <w:t xml:space="preserve">               </w:t>
-      </w:r>
       <w:r>
         <w:t>VC1</w:t>
       </w:r>
@@ -178,9 +172,17 @@
       </w:r>
       <w:r>
         <w:rPr>
+          <w:b/>
           <w:u w:val="single"/>
         </w:rPr>
-        <w:t>12 MHz</w:t>
+        <w:t>24</w:t>
+      </w:r>
+      <w:r>
+        <w:rPr>
+          <w:b/>
+          <w:u w:val="single"/>
+        </w:rPr>
+        <w:t xml:space="preserve"> MHz</w:t>
       </w:r>
       <w:r>
         <w:t>_</w:t>
@@ -193,9 +195,17 @@
       </w:r>
       <w:r>
         <w:rPr>
+          <w:b/>
           <w:u w:val="single"/>
         </w:rPr>
-        <w:t>0.75 MHz</w:t>
+        <w:t>1.5</w:t>
+      </w:r>
+      <w:r>
+        <w:rPr>
+          <w:b/>
+          <w:u w:val="single"/>
+        </w:rPr>
+        <w:t xml:space="preserve"> MHz</w:t>
       </w:r>
       <w:r>
         <w:t>_     VC3</w:t>
@@ -211,7 +221,7 @@
           <w:b/>
           <w:u w:val="single"/>
         </w:rPr>
-        <w:t>24</w:t>
+        <w:t>48</w:t>
       </w:r>
       <w:r>
         <w:rPr>
@@ -238,28 +248,147 @@
         <w:ind w:left="360"/>
       </w:pPr>
       <w:r>
-        <w:t>3A-</w:t>
-      </w:r>
+        <w:t xml:space="preserve">3A-2     </w:t>
+      </w:r>
+      <w:r>
+        <w:t>Having set all these parameters, what is the output frequency of the PWM signal?</w:t>
+      </w:r>
+    </w:p>
+    <w:p>
+      <w:pPr>
+        <w:rPr>
+          <w:b/>
+        </w:rPr>
+      </w:pPr>
       <w:proofErr w:type="gramStart"/>
       <w:r>
-        <w:t>2  Having</w:t>
+        <w:rPr>
+          <w:b/>
+        </w:rPr>
+        <w:t>5.9</w:t>
+      </w:r>
+      <w:r>
+        <w:rPr>
+          <w:b/>
+        </w:rPr>
+        <w:t xml:space="preserve"> KHz</w:t>
       </w:r>
       <w:proofErr w:type="gramEnd"/>
-      <w:r>
-        <w:t xml:space="preserve"> set all these parameters, what is the output frequency of the PWM signal?</w:t>
-      </w:r>
-    </w:p>
-    <w:p>
-      <w:pPr>
-        <w:ind w:left="360"/>
-      </w:pPr>
+    </w:p>
+    <w:p>
+      <w:pPr>
+        <w:ind w:left="360"/>
+      </w:pPr>
+      <w:r>
+        <w:t>3</w:t>
+      </w:r>
+      <w:r>
+        <w:t>A-</w:t>
+      </w:r>
+      <w:proofErr w:type="gramStart"/>
+      <w:r>
+        <w:t>3</w:t>
+      </w:r>
+      <w:r>
+        <w:t xml:space="preserve">  How</w:t>
+      </w:r>
+      <w:proofErr w:type="gramEnd"/>
+      <w:r>
+        <w:t xml:space="preserve"> would changing the compare type from </w:t>
+      </w:r>
+      <w:proofErr w:type="spellStart"/>
+      <w:r>
+        <w:rPr>
+          <w:b/>
+        </w:rPr>
+        <w:t>LessThan</w:t>
+      </w:r>
+      <w:proofErr w:type="spellEnd"/>
+      <w:r>
+        <w:t xml:space="preserve"> to </w:t>
+      </w:r>
+      <w:proofErr w:type="spellStart"/>
+      <w:r>
+        <w:rPr>
+          <w:b/>
+        </w:rPr>
+        <w:t>LessThanOrEqual</w:t>
+      </w:r>
+      <w:proofErr w:type="spellEnd"/>
+      <w:r>
+        <w:rPr>
+          <w:b/>
+        </w:rPr>
+        <w:t xml:space="preserve"> </w:t>
+      </w:r>
+      <w:r>
+        <w:t xml:space="preserve">change the </w:t>
+      </w:r>
+    </w:p>
+    <w:p>
+      <w:pPr>
+        <w:ind w:left="360"/>
+      </w:pPr>
+      <w:r>
+        <w:t xml:space="preserve">           </w:t>
+      </w:r>
+      <w:proofErr w:type="gramStart"/>
+      <w:r>
+        <w:t>waveform</w:t>
+      </w:r>
+      <w:proofErr w:type="gramEnd"/>
+      <w:r>
+        <w:t>?</w:t>
+      </w:r>
+    </w:p>
+    <w:p>
+      <w:pPr>
+        <w:rPr>
+          <w:b/>
+        </w:rPr>
+      </w:pPr>
+      <w:r>
+        <w:rPr>
+          <w:b/>
+        </w:rPr>
+        <w:t xml:space="preserve">It slightly increases the duty cycle. With </w:t>
+      </w:r>
+      <w:proofErr w:type="spellStart"/>
+      <w:r>
+        <w:rPr>
+          <w:b/>
+        </w:rPr>
+        <w:t>LessThan</w:t>
+      </w:r>
+      <w:proofErr w:type="spellEnd"/>
+      <w:r>
+        <w:rPr>
+          <w:b/>
+        </w:rPr>
+        <w:t xml:space="preserve"> Duty cycle can’t be 100% but can be 0%. With </w:t>
+      </w:r>
+      <w:proofErr w:type="spellStart"/>
+      <w:r>
+        <w:rPr>
+          <w:b/>
+        </w:rPr>
+        <w:t>LessThanO</w:t>
+      </w:r>
       <w:bookmarkStart w:id="0" w:name="_GoBack"/>
       <w:bookmarkEnd w:id="0"/>
-    </w:p>
-    <w:p>
-      <w:pPr>
-        <w:ind w:left="360"/>
-      </w:pPr>
+      <w:r>
+        <w:rPr>
+          <w:b/>
+        </w:rPr>
+        <w:t>rEqual</w:t>
+      </w:r>
+      <w:proofErr w:type="spellEnd"/>
+      <w:r>
+        <w:rPr>
+          <w:b/>
+        </w:rPr>
+        <w:t xml:space="preserve"> the duty cycle can be 0% but can’t be 100%.</w:t>
+      </w:r>
     </w:p>
     <w:p>
       <w:pPr>
@@ -269,385 +398,1237 @@
         <w:t>3</w:t>
       </w:r>
       <w:r>
+        <w:t>A</w:t>
+      </w:r>
+      <w:r>
+        <w:t>-</w:t>
+      </w:r>
+      <w:proofErr w:type="gramStart"/>
+      <w:r>
+        <w:t>4  Is</w:t>
+      </w:r>
+      <w:proofErr w:type="gramEnd"/>
+      <w:r>
+        <w:t xml:space="preserve"> LED1 on?</w:t>
+      </w:r>
+    </w:p>
+    <w:p>
+      <w:pPr>
+        <w:rPr>
+          <w:b/>
+        </w:rPr>
+      </w:pPr>
+      <w:r>
+        <w:rPr>
+          <w:b/>
+        </w:rPr>
+        <w:t>Yes</w:t>
+      </w:r>
+    </w:p>
+    <w:p>
+      <w:pPr>
+        <w:rPr>
+          <w:b/>
+        </w:rPr>
+      </w:pPr>
+      <w:r>
+        <w:t xml:space="preserve">                </w:t>
+      </w:r>
+      <w:r>
+        <w:t xml:space="preserve">  </w:t>
+      </w:r>
+      <w:r>
+        <w:t>Change pulse width to 200. Is the LED brighter or dimmer now? Why?</w:t>
+      </w:r>
+    </w:p>
+    <w:p>
+      <w:pPr>
+        <w:rPr>
+          <w:b/>
+        </w:rPr>
+      </w:pPr>
+      <w:r>
+        <w:rPr>
+          <w:b/>
+        </w:rPr>
+        <w:t>The LED is brighter because the average voltage has grown larger due to the longer length of pulses.</w:t>
+      </w:r>
+    </w:p>
+    <w:p>
+      <w:r>
+        <w:t xml:space="preserve">                  Change the pulse width back to </w:t>
+      </w:r>
+      <w:proofErr w:type="gramStart"/>
+      <w:r>
+        <w:t>32  for</w:t>
+      </w:r>
+      <w:proofErr w:type="gramEnd"/>
+      <w:r>
+        <w:t xml:space="preserve"> 3A-5 to 3A-8</w:t>
+      </w:r>
+    </w:p>
+    <w:p>
+      <w:pPr>
+        <w:ind w:left="360"/>
+      </w:pPr>
+      <w:r>
+        <w:t>3A-5 Are the readings consistent with your predictions?</w:t>
+      </w:r>
+    </w:p>
+    <w:p>
+      <w:pPr>
+        <w:ind w:left="360"/>
+      </w:pPr>
+      <w:r>
+        <w:t xml:space="preserve">         Predicted Frequency = </w:t>
+      </w:r>
+      <w:r>
+        <w:rPr>
+          <w:b/>
+        </w:rPr>
+        <w:t>6 kHz</w:t>
+      </w:r>
+      <w:r>
+        <w:rPr>
+          <w:b/>
+        </w:rPr>
+        <w:tab/>
+      </w:r>
+      <w:r>
+        <w:rPr>
+          <w:b/>
+        </w:rPr>
+        <w:tab/>
+      </w:r>
+      <w:r>
+        <w:t>Actual frequency =</w:t>
+      </w:r>
+      <w:r>
+        <w:t xml:space="preserve"> </w:t>
+      </w:r>
+      <w:r>
+        <w:rPr>
+          <w:b/>
+        </w:rPr>
+        <w:t>6</w:t>
+      </w:r>
+      <w:r>
+        <w:rPr>
+          <w:b/>
+        </w:rPr>
+        <w:t xml:space="preserve"> </w:t>
+      </w:r>
+      <w:r>
+        <w:rPr>
+          <w:b/>
+        </w:rPr>
+        <w:t>kHz</w:t>
+      </w:r>
+    </w:p>
+    <w:p>
+      <w:pPr>
+        <w:ind w:left="360"/>
+      </w:pPr>
+      <w:r>
+        <w:t xml:space="preserve">         </w:t>
+      </w:r>
+      <w:r>
+        <w:t xml:space="preserve">Predicted Pulse Width = </w:t>
+      </w:r>
+      <w:r>
+        <w:rPr>
+          <w:b/>
+        </w:rPr>
+        <w:t>47</w:t>
+      </w:r>
+      <w:r>
+        <w:rPr>
+          <w:b/>
+        </w:rPr>
+        <w:t xml:space="preserve"> kHz</w:t>
+      </w:r>
+      <w:r>
+        <w:tab/>
+      </w:r>
+      <w:r>
+        <w:t>Actual Pulse Width =</w:t>
+      </w:r>
+      <w:r>
+        <w:t xml:space="preserve"> </w:t>
+      </w:r>
+      <w:r>
+        <w:rPr>
+          <w:b/>
+        </w:rPr>
+        <w:t>47 kHz</w:t>
+      </w:r>
+      <w:r>
+        <w:t xml:space="preserve"> </w:t>
+      </w:r>
+    </w:p>
+    <w:p>
+      <w:pPr>
+        <w:ind w:left="360"/>
+      </w:pPr>
+    </w:p>
+    <w:p>
+      <w:pPr>
+        <w:ind w:left="360"/>
+      </w:pPr>
+    </w:p>
+    <w:p>
+      <w:pPr>
+        <w:ind w:left="360"/>
+      </w:pPr>
+      <w:r>
+        <w:t>3A-5</w:t>
+      </w:r>
+    </w:p>
+    <w:p>
+      <w:pPr>
+        <w:ind w:left="360"/>
+      </w:pPr>
+      <w:r>
+        <w:t xml:space="preserve">            Find out the registers and bits which determine VC1, VC2</w:t>
+      </w:r>
+      <w:proofErr w:type="gramStart"/>
+      <w:r>
+        <w:t>,VC3</w:t>
+      </w:r>
+      <w:proofErr w:type="gramEnd"/>
+      <w:r>
+        <w:t xml:space="preserve"> clock divisors as well as those </w:t>
+      </w:r>
+    </w:p>
+    <w:p>
+      <w:pPr>
+        <w:ind w:left="360"/>
+      </w:pPr>
+      <w:r>
+        <w:t xml:space="preserve">            </w:t>
+      </w:r>
+      <w:proofErr w:type="gramStart"/>
+      <w:r>
+        <w:t>which</w:t>
+      </w:r>
+      <w:proofErr w:type="gramEnd"/>
+      <w:r>
+        <w:t xml:space="preserve"> determine the period and pulse width of the PWM waveform.  Include code in </w:t>
+      </w:r>
+      <w:proofErr w:type="spellStart"/>
+      <w:r>
+        <w:t>main.c</w:t>
+      </w:r>
+      <w:proofErr w:type="spellEnd"/>
+      <w:r>
+        <w:t xml:space="preserve"> </w:t>
+      </w:r>
+    </w:p>
+    <w:p>
+      <w:pPr>
+        <w:ind w:left="360"/>
+      </w:pPr>
+      <w:r>
+        <w:t xml:space="preserve">             </w:t>
+      </w:r>
+      <w:proofErr w:type="gramStart"/>
+      <w:r>
+        <w:t>to</w:t>
+      </w:r>
+      <w:proofErr w:type="gramEnd"/>
+      <w:r>
+        <w:t xml:space="preserve"> set these values without depending on the GUI and demonstrate working.</w:t>
+      </w:r>
+      <w:r>
+        <w:t xml:space="preserve"> </w:t>
+      </w:r>
+      <w:r>
+        <w:rPr>
+          <w:b/>
+        </w:rPr>
+        <w:t>(</w:t>
+      </w:r>
+      <w:proofErr w:type="gramStart"/>
+      <w:r>
+        <w:rPr>
+          <w:b/>
+        </w:rPr>
+        <w:t>submit</w:t>
+      </w:r>
+      <w:proofErr w:type="gramEnd"/>
+      <w:r>
+        <w:rPr>
+          <w:b/>
+        </w:rPr>
+        <w:t xml:space="preserve"> code</w:t>
+      </w:r>
+      <w:r>
+        <w:t>)</w:t>
+      </w:r>
+    </w:p>
+    <w:p>
+      <w:pPr>
+        <w:autoSpaceDE w:val="0"/>
+        <w:autoSpaceDN w:val="0"/>
+        <w:adjustRightInd w:val="0"/>
+        <w:spacing w:after="0" w:line="240" w:lineRule="auto"/>
+        <w:rPr>
+          <w:rFonts w:ascii="Courier New" w:hAnsi="Courier New" w:cs="Courier New"/>
+          <w:color w:val="008000"/>
+          <w:sz w:val="20"/>
+          <w:szCs w:val="20"/>
+        </w:rPr>
+      </w:pPr>
+      <w:r>
+        <w:rPr>
+          <w:rFonts w:ascii="Courier New" w:hAnsi="Courier New" w:cs="Courier New"/>
+          <w:color w:val="0000FF"/>
+          <w:sz w:val="20"/>
+          <w:szCs w:val="20"/>
+        </w:rPr>
+        <w:t>#include</w:t>
+      </w:r>
+      <w:r>
+        <w:rPr>
+          <w:rFonts w:ascii="Courier New" w:hAnsi="Courier New" w:cs="Courier New"/>
+          <w:color w:val="000000"/>
+          <w:sz w:val="20"/>
+          <w:szCs w:val="20"/>
+        </w:rPr>
+        <w:t xml:space="preserve"> &lt;m8c.h&gt;        </w:t>
+      </w:r>
+      <w:r>
+        <w:rPr>
+          <w:rFonts w:ascii="Courier New" w:hAnsi="Courier New" w:cs="Courier New"/>
+          <w:color w:val="008000"/>
+          <w:sz w:val="20"/>
+          <w:szCs w:val="20"/>
+        </w:rPr>
+        <w:t>// part specific constants and macros</w:t>
+      </w:r>
+    </w:p>
+    <w:p>
+      <w:pPr>
+        <w:autoSpaceDE w:val="0"/>
+        <w:autoSpaceDN w:val="0"/>
+        <w:adjustRightInd w:val="0"/>
+        <w:spacing w:after="0" w:line="240" w:lineRule="auto"/>
+        <w:rPr>
+          <w:rFonts w:ascii="Courier New" w:hAnsi="Courier New" w:cs="Courier New"/>
+          <w:color w:val="008000"/>
+          <w:sz w:val="20"/>
+          <w:szCs w:val="20"/>
+        </w:rPr>
+      </w:pPr>
+      <w:r>
+        <w:rPr>
+          <w:rFonts w:ascii="Courier New" w:hAnsi="Courier New" w:cs="Courier New"/>
+          <w:color w:val="0000FF"/>
+          <w:sz w:val="20"/>
+          <w:szCs w:val="20"/>
+        </w:rPr>
+        <w:t>#include</w:t>
+      </w:r>
+      <w:r>
+        <w:rPr>
+          <w:rFonts w:ascii="Courier New" w:hAnsi="Courier New" w:cs="Courier New"/>
+          <w:color w:val="000000"/>
+          <w:sz w:val="20"/>
+          <w:szCs w:val="20"/>
+        </w:rPr>
+        <w:t xml:space="preserve"> </w:t>
+      </w:r>
+      <w:r>
+        <w:rPr>
+          <w:rFonts w:ascii="Courier New" w:hAnsi="Courier New" w:cs="Courier New"/>
+          <w:color w:val="FF0000"/>
+          <w:sz w:val="20"/>
+          <w:szCs w:val="20"/>
+        </w:rPr>
+        <w:t>"</w:t>
+      </w:r>
+      <w:proofErr w:type="spellStart"/>
+      <w:r>
+        <w:rPr>
+          <w:rFonts w:ascii="Courier New" w:hAnsi="Courier New" w:cs="Courier New"/>
+          <w:color w:val="FF0000"/>
+          <w:sz w:val="20"/>
+          <w:szCs w:val="20"/>
+        </w:rPr>
+        <w:t>PSoCAPI.h</w:t>
+      </w:r>
+      <w:proofErr w:type="spellEnd"/>
+      <w:r>
+        <w:rPr>
+          <w:rFonts w:ascii="Courier New" w:hAnsi="Courier New" w:cs="Courier New"/>
+          <w:color w:val="FF0000"/>
+          <w:sz w:val="20"/>
+          <w:szCs w:val="20"/>
+        </w:rPr>
+        <w:t>"</w:t>
+      </w:r>
+      <w:r>
+        <w:rPr>
+          <w:rFonts w:ascii="Courier New" w:hAnsi="Courier New" w:cs="Courier New"/>
+          <w:color w:val="000000"/>
+          <w:sz w:val="20"/>
+          <w:szCs w:val="20"/>
+        </w:rPr>
+        <w:t xml:space="preserve">    </w:t>
+      </w:r>
+      <w:r>
+        <w:rPr>
+          <w:rFonts w:ascii="Courier New" w:hAnsi="Courier New" w:cs="Courier New"/>
+          <w:color w:val="008000"/>
+          <w:sz w:val="20"/>
+          <w:szCs w:val="20"/>
+        </w:rPr>
+        <w:t xml:space="preserve">// </w:t>
+      </w:r>
+      <w:proofErr w:type="spellStart"/>
+      <w:r>
+        <w:rPr>
+          <w:rFonts w:ascii="Courier New" w:hAnsi="Courier New" w:cs="Courier New"/>
+          <w:color w:val="008000"/>
+          <w:sz w:val="20"/>
+          <w:szCs w:val="20"/>
+        </w:rPr>
+        <w:t>PSoC</w:t>
+      </w:r>
+      <w:proofErr w:type="spellEnd"/>
+      <w:r>
+        <w:rPr>
+          <w:rFonts w:ascii="Courier New" w:hAnsi="Courier New" w:cs="Courier New"/>
+          <w:color w:val="008000"/>
+          <w:sz w:val="20"/>
+          <w:szCs w:val="20"/>
+        </w:rPr>
+        <w:t xml:space="preserve"> API definitions for all User Modules</w:t>
+      </w:r>
+    </w:p>
+    <w:p>
+      <w:pPr>
+        <w:autoSpaceDE w:val="0"/>
+        <w:autoSpaceDN w:val="0"/>
+        <w:adjustRightInd w:val="0"/>
+        <w:spacing w:after="0" w:line="240" w:lineRule="auto"/>
+        <w:rPr>
+          <w:rFonts w:ascii="Courier New" w:hAnsi="Courier New" w:cs="Courier New"/>
+          <w:color w:val="000000"/>
+          <w:sz w:val="20"/>
+          <w:szCs w:val="20"/>
+        </w:rPr>
+      </w:pPr>
+      <w:r>
+        <w:rPr>
+          <w:rFonts w:ascii="Courier New" w:hAnsi="Courier New" w:cs="Courier New"/>
+          <w:color w:val="0000FF"/>
+          <w:sz w:val="20"/>
+          <w:szCs w:val="20"/>
+        </w:rPr>
+        <w:t>#include</w:t>
+      </w:r>
+      <w:r>
+        <w:rPr>
+          <w:rFonts w:ascii="Courier New" w:hAnsi="Courier New" w:cs="Courier New"/>
+          <w:color w:val="000000"/>
+          <w:sz w:val="20"/>
+          <w:szCs w:val="20"/>
+        </w:rPr>
+        <w:t xml:space="preserve"> </w:t>
+      </w:r>
+      <w:r>
+        <w:rPr>
+          <w:rFonts w:ascii="Courier New" w:hAnsi="Courier New" w:cs="Courier New"/>
+          <w:color w:val="FF0000"/>
+          <w:sz w:val="20"/>
+          <w:szCs w:val="20"/>
+        </w:rPr>
+        <w:t>"DBB00.h"</w:t>
+      </w:r>
+    </w:p>
+    <w:p>
+      <w:pPr>
+        <w:autoSpaceDE w:val="0"/>
+        <w:autoSpaceDN w:val="0"/>
+        <w:adjustRightInd w:val="0"/>
+        <w:spacing w:after="0" w:line="240" w:lineRule="auto"/>
+        <w:rPr>
+          <w:rFonts w:ascii="Courier New" w:hAnsi="Courier New" w:cs="Courier New"/>
+          <w:color w:val="000000"/>
+          <w:sz w:val="20"/>
+          <w:szCs w:val="20"/>
+        </w:rPr>
+      </w:pPr>
+    </w:p>
+    <w:p>
+      <w:pPr>
+        <w:autoSpaceDE w:val="0"/>
+        <w:autoSpaceDN w:val="0"/>
+        <w:adjustRightInd w:val="0"/>
+        <w:spacing w:after="0" w:line="240" w:lineRule="auto"/>
+        <w:rPr>
+          <w:rFonts w:ascii="Courier New" w:hAnsi="Courier New" w:cs="Courier New"/>
+          <w:color w:val="000000"/>
+          <w:sz w:val="20"/>
+          <w:szCs w:val="20"/>
+        </w:rPr>
+      </w:pPr>
+      <w:proofErr w:type="gramStart"/>
+      <w:r>
+        <w:rPr>
+          <w:rFonts w:ascii="Courier New" w:hAnsi="Courier New" w:cs="Courier New"/>
+          <w:color w:val="0000FF"/>
+          <w:sz w:val="20"/>
+          <w:szCs w:val="20"/>
+        </w:rPr>
+        <w:t>void</w:t>
+      </w:r>
+      <w:proofErr w:type="gramEnd"/>
+      <w:r>
+        <w:rPr>
+          <w:rFonts w:ascii="Courier New" w:hAnsi="Courier New" w:cs="Courier New"/>
+          <w:color w:val="000000"/>
+          <w:sz w:val="20"/>
+          <w:szCs w:val="20"/>
+        </w:rPr>
+        <w:t xml:space="preserve"> main(</w:t>
+      </w:r>
+      <w:r>
+        <w:rPr>
+          <w:rFonts w:ascii="Courier New" w:hAnsi="Courier New" w:cs="Courier New"/>
+          <w:color w:val="0000FF"/>
+          <w:sz w:val="20"/>
+          <w:szCs w:val="20"/>
+        </w:rPr>
+        <w:t>void</w:t>
+      </w:r>
+      <w:r>
+        <w:rPr>
+          <w:rFonts w:ascii="Courier New" w:hAnsi="Courier New" w:cs="Courier New"/>
+          <w:color w:val="000000"/>
+          <w:sz w:val="20"/>
+          <w:szCs w:val="20"/>
+        </w:rPr>
+        <w:t>)</w:t>
+      </w:r>
+    </w:p>
+    <w:p>
+      <w:pPr>
+        <w:autoSpaceDE w:val="0"/>
+        <w:autoSpaceDN w:val="0"/>
+        <w:adjustRightInd w:val="0"/>
+        <w:spacing w:after="0" w:line="240" w:lineRule="auto"/>
+        <w:rPr>
+          <w:rFonts w:ascii="Courier New" w:hAnsi="Courier New" w:cs="Courier New"/>
+          <w:color w:val="000000"/>
+          <w:sz w:val="20"/>
+          <w:szCs w:val="20"/>
+        </w:rPr>
+      </w:pPr>
+      <w:r>
+        <w:rPr>
+          <w:rFonts w:ascii="Courier New" w:hAnsi="Courier New" w:cs="Courier New"/>
+          <w:color w:val="000000"/>
+          <w:sz w:val="20"/>
+          <w:szCs w:val="20"/>
+        </w:rPr>
+        <w:t>{</w:t>
+      </w:r>
+    </w:p>
+    <w:p>
+      <w:pPr>
+        <w:autoSpaceDE w:val="0"/>
+        <w:autoSpaceDN w:val="0"/>
+        <w:adjustRightInd w:val="0"/>
+        <w:spacing w:after="0" w:line="240" w:lineRule="auto"/>
+        <w:rPr>
+          <w:rFonts w:ascii="Courier New" w:hAnsi="Courier New" w:cs="Courier New"/>
+          <w:color w:val="008000"/>
+          <w:sz w:val="20"/>
+          <w:szCs w:val="20"/>
+        </w:rPr>
+      </w:pPr>
+      <w:r>
+        <w:rPr>
+          <w:rFonts w:ascii="Courier New" w:hAnsi="Courier New" w:cs="Courier New"/>
+          <w:color w:val="000000"/>
+          <w:sz w:val="20"/>
+          <w:szCs w:val="20"/>
+        </w:rPr>
+        <w:t xml:space="preserve">OSC_CR1 = </w:t>
+      </w:r>
+      <w:r>
+        <w:rPr>
+          <w:rFonts w:ascii="Courier New" w:hAnsi="Courier New" w:cs="Courier New"/>
+          <w:color w:val="EE82EE"/>
+          <w:sz w:val="20"/>
+          <w:szCs w:val="20"/>
+        </w:rPr>
+        <w:t>0x0F</w:t>
+      </w:r>
+      <w:r>
+        <w:rPr>
+          <w:rFonts w:ascii="Courier New" w:hAnsi="Courier New" w:cs="Courier New"/>
+          <w:color w:val="000000"/>
+          <w:sz w:val="20"/>
+          <w:szCs w:val="20"/>
+        </w:rPr>
+        <w:t xml:space="preserve">; </w:t>
+      </w:r>
+      <w:r>
+        <w:rPr>
+          <w:rFonts w:ascii="Courier New" w:hAnsi="Courier New" w:cs="Courier New"/>
+          <w:color w:val="000000"/>
+          <w:sz w:val="20"/>
+          <w:szCs w:val="20"/>
+        </w:rPr>
+        <w:tab/>
+      </w:r>
+      <w:r>
+        <w:rPr>
+          <w:rFonts w:ascii="Courier New" w:hAnsi="Courier New" w:cs="Courier New"/>
+          <w:color w:val="008000"/>
+          <w:sz w:val="20"/>
+          <w:szCs w:val="20"/>
+        </w:rPr>
+        <w:t>// Sets VC1 &amp; VC2</w:t>
+      </w:r>
+    </w:p>
+    <w:p>
+      <w:pPr>
+        <w:autoSpaceDE w:val="0"/>
+        <w:autoSpaceDN w:val="0"/>
+        <w:adjustRightInd w:val="0"/>
+        <w:spacing w:after="0" w:line="240" w:lineRule="auto"/>
+        <w:rPr>
+          <w:rFonts w:ascii="Courier New" w:hAnsi="Courier New" w:cs="Courier New"/>
+          <w:color w:val="008000"/>
+          <w:sz w:val="20"/>
+          <w:szCs w:val="20"/>
+        </w:rPr>
+      </w:pPr>
+      <w:r>
+        <w:rPr>
+          <w:rFonts w:ascii="Courier New" w:hAnsi="Courier New" w:cs="Courier New"/>
+          <w:color w:val="000000"/>
+          <w:sz w:val="20"/>
+          <w:szCs w:val="20"/>
+        </w:rPr>
+        <w:t xml:space="preserve">OSC_CR3 = </w:t>
+      </w:r>
+      <w:r>
+        <w:rPr>
+          <w:rFonts w:ascii="Courier New" w:hAnsi="Courier New" w:cs="Courier New"/>
+          <w:color w:val="EE82EE"/>
+          <w:sz w:val="20"/>
+          <w:szCs w:val="20"/>
+        </w:rPr>
+        <w:t>0x02</w:t>
+      </w:r>
+      <w:r>
+        <w:rPr>
+          <w:rFonts w:ascii="Courier New" w:hAnsi="Courier New" w:cs="Courier New"/>
+          <w:color w:val="000000"/>
+          <w:sz w:val="20"/>
+          <w:szCs w:val="20"/>
+        </w:rPr>
+        <w:t xml:space="preserve">; </w:t>
+      </w:r>
+      <w:r>
+        <w:rPr>
+          <w:rFonts w:ascii="Courier New" w:hAnsi="Courier New" w:cs="Courier New"/>
+          <w:color w:val="000000"/>
+          <w:sz w:val="20"/>
+          <w:szCs w:val="20"/>
+        </w:rPr>
+        <w:tab/>
+      </w:r>
+      <w:r>
+        <w:rPr>
+          <w:rFonts w:ascii="Courier New" w:hAnsi="Courier New" w:cs="Courier New"/>
+          <w:color w:val="008000"/>
+          <w:sz w:val="20"/>
+          <w:szCs w:val="20"/>
+        </w:rPr>
+        <w:t>// Sets VC3 divider</w:t>
+      </w:r>
+    </w:p>
+    <w:p>
+      <w:pPr>
+        <w:autoSpaceDE w:val="0"/>
+        <w:autoSpaceDN w:val="0"/>
+        <w:adjustRightInd w:val="0"/>
+        <w:spacing w:after="0" w:line="240" w:lineRule="auto"/>
+        <w:rPr>
+          <w:rFonts w:ascii="Courier New" w:hAnsi="Courier New" w:cs="Courier New"/>
+          <w:color w:val="000000"/>
+          <w:sz w:val="20"/>
+          <w:szCs w:val="20"/>
+        </w:rPr>
+      </w:pPr>
+      <w:r>
+        <w:rPr>
+          <w:rFonts w:ascii="Courier New" w:hAnsi="Courier New" w:cs="Courier New"/>
+          <w:color w:val="000000"/>
+          <w:sz w:val="20"/>
+          <w:szCs w:val="20"/>
+        </w:rPr>
+        <w:t>OSC_CR4 &amp;= ~</w:t>
+      </w:r>
+      <w:r>
+        <w:rPr>
+          <w:rFonts w:ascii="Courier New" w:hAnsi="Courier New" w:cs="Courier New"/>
+          <w:color w:val="EE82EE"/>
+          <w:sz w:val="20"/>
+          <w:szCs w:val="20"/>
+        </w:rPr>
+        <w:t>0x03</w:t>
+      </w:r>
+      <w:r>
+        <w:rPr>
+          <w:rFonts w:ascii="Courier New" w:hAnsi="Courier New" w:cs="Courier New"/>
+          <w:color w:val="000000"/>
+          <w:sz w:val="20"/>
+          <w:szCs w:val="20"/>
+        </w:rPr>
+        <w:t xml:space="preserve">; </w:t>
+      </w:r>
+    </w:p>
+    <w:p>
+      <w:pPr>
+        <w:autoSpaceDE w:val="0"/>
+        <w:autoSpaceDN w:val="0"/>
+        <w:adjustRightInd w:val="0"/>
+        <w:spacing w:after="0" w:line="240" w:lineRule="auto"/>
+        <w:rPr>
+          <w:rFonts w:ascii="Courier New" w:hAnsi="Courier New" w:cs="Courier New"/>
+          <w:color w:val="008000"/>
+          <w:sz w:val="20"/>
+          <w:szCs w:val="20"/>
+        </w:rPr>
+      </w:pPr>
+      <w:r>
+        <w:rPr>
+          <w:rFonts w:ascii="Courier New" w:hAnsi="Courier New" w:cs="Courier New"/>
+          <w:color w:val="000000"/>
+          <w:sz w:val="20"/>
+          <w:szCs w:val="20"/>
+        </w:rPr>
+        <w:t xml:space="preserve">OSC_CR4 |= </w:t>
+      </w:r>
+      <w:r>
+        <w:rPr>
+          <w:rFonts w:ascii="Courier New" w:hAnsi="Courier New" w:cs="Courier New"/>
+          <w:color w:val="EE82EE"/>
+          <w:sz w:val="20"/>
+          <w:szCs w:val="20"/>
+        </w:rPr>
+        <w:t>0x03</w:t>
+      </w:r>
+      <w:r>
+        <w:rPr>
+          <w:rFonts w:ascii="Courier New" w:hAnsi="Courier New" w:cs="Courier New"/>
+          <w:color w:val="000000"/>
+          <w:sz w:val="20"/>
+          <w:szCs w:val="20"/>
+        </w:rPr>
+        <w:t>;</w:t>
+      </w:r>
+      <w:r>
+        <w:rPr>
+          <w:rFonts w:ascii="Courier New" w:hAnsi="Courier New" w:cs="Courier New"/>
+          <w:color w:val="000000"/>
+          <w:sz w:val="20"/>
+          <w:szCs w:val="20"/>
+        </w:rPr>
+        <w:tab/>
+      </w:r>
+      <w:r>
+        <w:rPr>
+          <w:rFonts w:ascii="Courier New" w:hAnsi="Courier New" w:cs="Courier New"/>
+          <w:color w:val="008000"/>
+          <w:sz w:val="20"/>
+          <w:szCs w:val="20"/>
+        </w:rPr>
+        <w:t>// Sets VC3 Source</w:t>
+      </w:r>
+    </w:p>
+    <w:p>
+      <w:pPr>
+        <w:autoSpaceDE w:val="0"/>
+        <w:autoSpaceDN w:val="0"/>
+        <w:adjustRightInd w:val="0"/>
+        <w:spacing w:after="0" w:line="240" w:lineRule="auto"/>
+        <w:rPr>
+          <w:rFonts w:ascii="Courier New" w:hAnsi="Courier New" w:cs="Courier New"/>
+          <w:color w:val="000000"/>
+          <w:sz w:val="20"/>
+          <w:szCs w:val="20"/>
+        </w:rPr>
+      </w:pPr>
+      <w:r>
+        <w:rPr>
+          <w:rFonts w:ascii="Courier New" w:hAnsi="Courier New" w:cs="Courier New"/>
+          <w:color w:val="000000"/>
+          <w:sz w:val="20"/>
+          <w:szCs w:val="20"/>
+        </w:rPr>
+        <w:t>DBB00_</w:t>
+      </w:r>
+      <w:proofErr w:type="gramStart"/>
+      <w:r>
+        <w:rPr>
+          <w:rFonts w:ascii="Courier New" w:hAnsi="Courier New" w:cs="Courier New"/>
+          <w:color w:val="000000"/>
+          <w:sz w:val="20"/>
+          <w:szCs w:val="20"/>
+        </w:rPr>
+        <w:t>WritePeriod(</w:t>
+      </w:r>
+      <w:proofErr w:type="gramEnd"/>
+      <w:r>
+        <w:rPr>
+          <w:rFonts w:ascii="Courier New" w:hAnsi="Courier New" w:cs="Courier New"/>
+          <w:color w:val="EE82EE"/>
+          <w:sz w:val="20"/>
+          <w:szCs w:val="20"/>
+        </w:rPr>
+        <w:t>0xFF</w:t>
+      </w:r>
+      <w:r>
+        <w:rPr>
+          <w:rFonts w:ascii="Courier New" w:hAnsi="Courier New" w:cs="Courier New"/>
+          <w:color w:val="000000"/>
+          <w:sz w:val="20"/>
+          <w:szCs w:val="20"/>
+        </w:rPr>
+        <w:t>);</w:t>
+      </w:r>
+    </w:p>
+    <w:p>
+      <w:pPr>
+        <w:autoSpaceDE w:val="0"/>
+        <w:autoSpaceDN w:val="0"/>
+        <w:adjustRightInd w:val="0"/>
+        <w:spacing w:after="0" w:line="240" w:lineRule="auto"/>
+        <w:rPr>
+          <w:rFonts w:ascii="Courier New" w:hAnsi="Courier New" w:cs="Courier New"/>
+          <w:color w:val="000000"/>
+          <w:sz w:val="20"/>
+          <w:szCs w:val="20"/>
+        </w:rPr>
+      </w:pPr>
+      <w:r>
+        <w:rPr>
+          <w:rFonts w:ascii="Courier New" w:hAnsi="Courier New" w:cs="Courier New"/>
+          <w:color w:val="000000"/>
+          <w:sz w:val="20"/>
+          <w:szCs w:val="20"/>
+        </w:rPr>
+        <w:t>DBB00_</w:t>
+      </w:r>
+      <w:proofErr w:type="gramStart"/>
+      <w:r>
+        <w:rPr>
+          <w:rFonts w:ascii="Courier New" w:hAnsi="Courier New" w:cs="Courier New"/>
+          <w:color w:val="000000"/>
+          <w:sz w:val="20"/>
+          <w:szCs w:val="20"/>
+        </w:rPr>
+        <w:t>WritePulseWidth(</w:t>
+      </w:r>
+      <w:proofErr w:type="gramEnd"/>
+      <w:r>
+        <w:rPr>
+          <w:rFonts w:ascii="Courier New" w:hAnsi="Courier New" w:cs="Courier New"/>
+          <w:color w:val="EE82EE"/>
+          <w:sz w:val="20"/>
+          <w:szCs w:val="20"/>
+        </w:rPr>
+        <w:t>0x20</w:t>
+      </w:r>
+      <w:r>
+        <w:rPr>
+          <w:rFonts w:ascii="Courier New" w:hAnsi="Courier New" w:cs="Courier New"/>
+          <w:color w:val="000000"/>
+          <w:sz w:val="20"/>
+          <w:szCs w:val="20"/>
+        </w:rPr>
+        <w:t>);</w:t>
+      </w:r>
+    </w:p>
+    <w:p>
+      <w:pPr>
+        <w:autoSpaceDE w:val="0"/>
+        <w:autoSpaceDN w:val="0"/>
+        <w:adjustRightInd w:val="0"/>
+        <w:spacing w:after="0" w:line="240" w:lineRule="auto"/>
+        <w:rPr>
+          <w:rFonts w:ascii="Courier New" w:hAnsi="Courier New" w:cs="Courier New"/>
+          <w:color w:val="008000"/>
+          <w:sz w:val="20"/>
+          <w:szCs w:val="20"/>
+        </w:rPr>
+      </w:pPr>
+      <w:r>
+        <w:rPr>
+          <w:rFonts w:ascii="Courier New" w:hAnsi="Courier New" w:cs="Courier New"/>
+          <w:color w:val="000000"/>
+          <w:sz w:val="20"/>
+          <w:szCs w:val="20"/>
+        </w:rPr>
+        <w:tab/>
+      </w:r>
+      <w:r>
+        <w:rPr>
+          <w:rFonts w:ascii="Courier New" w:hAnsi="Courier New" w:cs="Courier New"/>
+          <w:color w:val="008000"/>
+          <w:sz w:val="20"/>
+          <w:szCs w:val="20"/>
+        </w:rPr>
+        <w:t>// M8C_</w:t>
+      </w:r>
+      <w:proofErr w:type="gramStart"/>
+      <w:r>
+        <w:rPr>
+          <w:rFonts w:ascii="Courier New" w:hAnsi="Courier New" w:cs="Courier New"/>
+          <w:color w:val="008000"/>
+          <w:sz w:val="20"/>
+          <w:szCs w:val="20"/>
+        </w:rPr>
+        <w:t>EnableGInt ;</w:t>
+      </w:r>
+      <w:proofErr w:type="gramEnd"/>
+      <w:r>
+        <w:rPr>
+          <w:rFonts w:ascii="Courier New" w:hAnsi="Courier New" w:cs="Courier New"/>
+          <w:color w:val="008000"/>
+          <w:sz w:val="20"/>
+          <w:szCs w:val="20"/>
+        </w:rPr>
+        <w:t xml:space="preserve"> // Uncomment this line to enable Global Interrupts</w:t>
+      </w:r>
+    </w:p>
+    <w:p>
+      <w:pPr>
+        <w:autoSpaceDE w:val="0"/>
+        <w:autoSpaceDN w:val="0"/>
+        <w:adjustRightInd w:val="0"/>
+        <w:spacing w:after="0" w:line="240" w:lineRule="auto"/>
+        <w:rPr>
+          <w:rFonts w:ascii="Courier New" w:hAnsi="Courier New" w:cs="Courier New"/>
+          <w:color w:val="008000"/>
+          <w:sz w:val="20"/>
+          <w:szCs w:val="20"/>
+        </w:rPr>
+      </w:pPr>
+      <w:r>
+        <w:rPr>
+          <w:rFonts w:ascii="Courier New" w:hAnsi="Courier New" w:cs="Courier New"/>
+          <w:color w:val="008000"/>
+          <w:sz w:val="20"/>
+          <w:szCs w:val="20"/>
+        </w:rPr>
+        <w:tab/>
+        <w:t>// Insert your main routine code here.</w:t>
+      </w:r>
+    </w:p>
+    <w:p>
+      <w:pPr>
+        <w:autoSpaceDE w:val="0"/>
+        <w:autoSpaceDN w:val="0"/>
+        <w:adjustRightInd w:val="0"/>
+        <w:spacing w:after="0" w:line="240" w:lineRule="auto"/>
+        <w:rPr>
+          <w:rFonts w:ascii="Courier New" w:hAnsi="Courier New" w:cs="Courier New"/>
+          <w:color w:val="000000"/>
+          <w:sz w:val="20"/>
+          <w:szCs w:val="20"/>
+        </w:rPr>
+      </w:pPr>
+      <w:r>
+        <w:rPr>
+          <w:rFonts w:ascii="Courier New" w:hAnsi="Courier New" w:cs="Courier New"/>
+          <w:color w:val="000000"/>
+          <w:sz w:val="20"/>
+          <w:szCs w:val="20"/>
+        </w:rPr>
+        <w:tab/>
+      </w:r>
+    </w:p>
+    <w:p>
+      <w:pPr>
+        <w:autoSpaceDE w:val="0"/>
+        <w:autoSpaceDN w:val="0"/>
+        <w:adjustRightInd w:val="0"/>
+        <w:spacing w:after="0" w:line="240" w:lineRule="auto"/>
+        <w:rPr>
+          <w:rFonts w:ascii="Courier New" w:hAnsi="Courier New" w:cs="Courier New"/>
+          <w:color w:val="000000"/>
+          <w:sz w:val="20"/>
+          <w:szCs w:val="20"/>
+        </w:rPr>
+      </w:pPr>
+      <w:r>
+        <w:rPr>
+          <w:rFonts w:ascii="Courier New" w:hAnsi="Courier New" w:cs="Courier New"/>
+          <w:color w:val="000000"/>
+          <w:sz w:val="20"/>
+          <w:szCs w:val="20"/>
+        </w:rPr>
+        <w:tab/>
+        <w:t>DBB00_</w:t>
+      </w:r>
+      <w:proofErr w:type="gramStart"/>
+      <w:r>
+        <w:rPr>
+          <w:rFonts w:ascii="Courier New" w:hAnsi="Courier New" w:cs="Courier New"/>
+          <w:color w:val="000000"/>
+          <w:sz w:val="20"/>
+          <w:szCs w:val="20"/>
+        </w:rPr>
+        <w:t>Start(</w:t>
+      </w:r>
+      <w:proofErr w:type="gramEnd"/>
+      <w:r>
+        <w:rPr>
+          <w:rFonts w:ascii="Courier New" w:hAnsi="Courier New" w:cs="Courier New"/>
+          <w:color w:val="000000"/>
+          <w:sz w:val="20"/>
+          <w:szCs w:val="20"/>
+        </w:rPr>
+        <w:t>);</w:t>
+      </w:r>
+    </w:p>
+    <w:p>
+      <w:pPr>
+        <w:autoSpaceDE w:val="0"/>
+        <w:autoSpaceDN w:val="0"/>
+        <w:adjustRightInd w:val="0"/>
+        <w:spacing w:after="0" w:line="240" w:lineRule="auto"/>
+        <w:rPr>
+          <w:rFonts w:ascii="Courier New" w:hAnsi="Courier New" w:cs="Courier New"/>
+          <w:color w:val="000000"/>
+          <w:sz w:val="20"/>
+          <w:szCs w:val="20"/>
+        </w:rPr>
+      </w:pPr>
+      <w:r>
+        <w:rPr>
+          <w:rFonts w:ascii="Courier New" w:hAnsi="Courier New" w:cs="Courier New"/>
+          <w:color w:val="000000"/>
+          <w:sz w:val="20"/>
+          <w:szCs w:val="20"/>
+        </w:rPr>
+        <w:tab/>
+      </w:r>
+      <w:proofErr w:type="gramStart"/>
+      <w:r>
+        <w:rPr>
+          <w:rFonts w:ascii="Courier New" w:hAnsi="Courier New" w:cs="Courier New"/>
+          <w:color w:val="0000FF"/>
+          <w:sz w:val="20"/>
+          <w:szCs w:val="20"/>
+        </w:rPr>
+        <w:t>while</w:t>
+      </w:r>
+      <w:r>
+        <w:rPr>
+          <w:rFonts w:ascii="Courier New" w:hAnsi="Courier New" w:cs="Courier New"/>
+          <w:color w:val="000000"/>
+          <w:sz w:val="20"/>
+          <w:szCs w:val="20"/>
+        </w:rPr>
+        <w:t>(</w:t>
+      </w:r>
+      <w:proofErr w:type="gramEnd"/>
+      <w:r>
+        <w:rPr>
+          <w:rFonts w:ascii="Courier New" w:hAnsi="Courier New" w:cs="Courier New"/>
+          <w:color w:val="EE82EE"/>
+          <w:sz w:val="20"/>
+          <w:szCs w:val="20"/>
+        </w:rPr>
+        <w:t>1</w:t>
+      </w:r>
+      <w:r>
+        <w:rPr>
+          <w:rFonts w:ascii="Courier New" w:hAnsi="Courier New" w:cs="Courier New"/>
+          <w:color w:val="000000"/>
+          <w:sz w:val="20"/>
+          <w:szCs w:val="20"/>
+        </w:rPr>
+        <w:t>);</w:t>
+      </w:r>
+    </w:p>
+    <w:p>
+      <w:pPr>
+        <w:autoSpaceDE w:val="0"/>
+        <w:autoSpaceDN w:val="0"/>
+        <w:adjustRightInd w:val="0"/>
+        <w:spacing w:after="0" w:line="240" w:lineRule="auto"/>
+        <w:rPr>
+          <w:rFonts w:ascii="Courier New" w:hAnsi="Courier New" w:cs="Courier New"/>
+          <w:color w:val="000000"/>
+          <w:sz w:val="20"/>
+          <w:szCs w:val="20"/>
+        </w:rPr>
+      </w:pPr>
+      <w:r>
+        <w:rPr>
+          <w:rFonts w:ascii="Courier New" w:hAnsi="Courier New" w:cs="Courier New"/>
+          <w:color w:val="000000"/>
+          <w:sz w:val="20"/>
+          <w:szCs w:val="20"/>
+        </w:rPr>
+        <w:t>}</w:t>
+      </w:r>
+    </w:p>
+    <w:p>
+      <w:pPr>
+        <w:ind w:left="360"/>
+      </w:pPr>
+    </w:p>
+    <w:p>
+      <w:pPr>
+        <w:ind w:left="360"/>
+        <w:rPr>
+          <w:b/>
+        </w:rPr>
+      </w:pPr>
+      <w:r>
+        <w:t>3</w:t>
+      </w:r>
+      <w:r>
         <w:t>A-</w:t>
       </w:r>
       <w:proofErr w:type="gramStart"/>
       <w:r>
+        <w:t xml:space="preserve">6  </w:t>
+      </w:r>
+      <w:r>
+        <w:t>How</w:t>
+      </w:r>
+      <w:proofErr w:type="gramEnd"/>
+      <w:r>
+        <w:t xml:space="preserve"> should these two waveforms differ?</w:t>
+      </w:r>
+    </w:p>
+    <w:p>
+      <w:pPr>
+        <w:rPr>
+          <w:b/>
+        </w:rPr>
+      </w:pPr>
+      <w:r>
+        <w:rPr>
+          <w:b/>
+        </w:rPr>
+        <w:t>The waveforms should differ in the length of the pulses.</w:t>
+      </w:r>
+    </w:p>
+    <w:p>
+      <w:pPr>
+        <w:ind w:left="360"/>
+      </w:pPr>
+      <w:r>
         <w:t>3</w:t>
       </w:r>
       <w:r>
-        <w:t xml:space="preserve">  How</w:t>
+        <w:t>A-</w:t>
+      </w:r>
+      <w:proofErr w:type="gramStart"/>
+      <w:r>
+        <w:t xml:space="preserve">7  </w:t>
+      </w:r>
+      <w:r>
+        <w:t>Does</w:t>
       </w:r>
       <w:proofErr w:type="gramEnd"/>
       <w:r>
-        <w:t xml:space="preserve"> would changing the compare type from </w:t>
-      </w:r>
-      <w:proofErr w:type="spellStart"/>
-      <w:r>
-        <w:rPr>
-          <w:b/>
-        </w:rPr>
-        <w:t>LessThan</w:t>
-      </w:r>
-      <w:proofErr w:type="spellEnd"/>
-      <w:r>
-        <w:t xml:space="preserve"> to </w:t>
-      </w:r>
-      <w:proofErr w:type="spellStart"/>
-      <w:r>
-        <w:rPr>
-          <w:b/>
-        </w:rPr>
-        <w:t>LessThanOrEqual</w:t>
-      </w:r>
-      <w:proofErr w:type="spellEnd"/>
-      <w:r>
-        <w:rPr>
-          <w:b/>
-        </w:rPr>
+        <w:t xml:space="preserve"> your observation confirm your prediction?</w:t>
+      </w:r>
+    </w:p>
+    <w:p>
+      <w:pPr>
+        <w:rPr>
+          <w:b/>
+        </w:rPr>
+      </w:pPr>
+      <w:r>
+        <w:rPr>
+          <w:b/>
+        </w:rPr>
+        <w:t>Yes</w:t>
+      </w:r>
+    </w:p>
+    <w:p>
+      <w:pPr>
+        <w:ind w:left="360"/>
+      </w:pPr>
+      <w:r>
+        <w:t>3</w:t>
+      </w:r>
+      <w:r>
+        <w:t>A-8</w:t>
+      </w:r>
+      <w:r>
         <w:t xml:space="preserve"> </w:t>
       </w:r>
       <w:r>
-        <w:t xml:space="preserve">change the </w:t>
-      </w:r>
-    </w:p>
-    <w:p>
-      <w:pPr>
-        <w:ind w:left="360"/>
-      </w:pPr>
-      <w:r>
-        <w:t xml:space="preserve">           </w:t>
+        <w:t xml:space="preserve">  </w:t>
+      </w:r>
+      <w:r>
+        <w:t>Is this difference apparent when viewing LEDs?</w:t>
+      </w:r>
+    </w:p>
+    <w:p>
+      <w:pPr>
+        <w:rPr>
+          <w:b/>
+        </w:rPr>
+      </w:pPr>
+      <w:r>
+        <w:rPr>
+          <w:b/>
+        </w:rPr>
+        <w:t xml:space="preserve">Yes, the </w:t>
       </w:r>
       <w:proofErr w:type="gramStart"/>
       <w:r>
-        <w:t>waveform</w:t>
+        <w:rPr>
+          <w:b/>
+        </w:rPr>
+        <w:t>P0[</w:t>
       </w:r>
       <w:proofErr w:type="gramEnd"/>
       <w:r>
-        <w:t>?</w:t>
-      </w:r>
-    </w:p>
-    <w:p>
-      <w:pPr>
-        <w:ind w:left="360"/>
-      </w:pPr>
-    </w:p>
-    <w:p>
-      <w:pPr>
-        <w:ind w:left="360"/>
-      </w:pPr>
-    </w:p>
-    <w:p>
-      <w:pPr>
-        <w:ind w:left="360"/>
-      </w:pPr>
-    </w:p>
-    <w:p>
-      <w:pPr>
-        <w:ind w:left="360"/>
-      </w:pPr>
-    </w:p>
-    <w:p>
-      <w:pPr>
-        <w:ind w:left="360"/>
-      </w:pPr>
-    </w:p>
-    <w:p>
-      <w:pPr>
-        <w:ind w:left="360"/>
-      </w:pPr>
-      <w:r>
-        <w:t>3</w:t>
-      </w:r>
-      <w:r>
-        <w:t>A</w:t>
-      </w:r>
-      <w:r>
-        <w:t>-</w:t>
-      </w:r>
-      <w:proofErr w:type="gramStart"/>
-      <w:r>
-        <w:t>4  Is</w:t>
-      </w:r>
-      <w:proofErr w:type="gramEnd"/>
-      <w:r>
-        <w:t xml:space="preserve"> LED1 on?</w:t>
-      </w:r>
-    </w:p>
-    <w:p>
-      <w:pPr>
-        <w:ind w:left="360"/>
-      </w:pPr>
-    </w:p>
-    <w:p>
-      <w:r>
-        <w:t xml:space="preserve">                </w:t>
-      </w:r>
-      <w:r>
-        <w:t xml:space="preserve">  </w:t>
-      </w:r>
-      <w:r>
-        <w:t>Change pulse width to 200. Is the LED brighter or dimmer now? Why?</w:t>
-      </w:r>
-    </w:p>
-    <w:p>
-      <w:r>
-        <w:t xml:space="preserve">                  Change the pulse width back to </w:t>
-      </w:r>
-      <w:proofErr w:type="gramStart"/>
-      <w:r>
-        <w:t>32  for</w:t>
-      </w:r>
-      <w:proofErr w:type="gramEnd"/>
-      <w:r>
-        <w:t xml:space="preserve"> 3A-5 to 3A-8</w:t>
-      </w:r>
-    </w:p>
-    <w:p>
-      <w:pPr>
-        <w:ind w:left="360"/>
-      </w:pPr>
-    </w:p>
-    <w:p>
-      <w:pPr>
-        <w:ind w:left="360"/>
-      </w:pPr>
-      <w:r>
-        <w:lastRenderedPageBreak/>
-        <w:t>3A-5 Are the readings consistent with your predictions?</w:t>
-      </w:r>
-    </w:p>
-    <w:p>
-      <w:pPr>
-        <w:ind w:left="360"/>
-      </w:pPr>
-      <w:r>
-        <w:t xml:space="preserve">         Predicted Frequency =                                  Actual frequency =</w:t>
-      </w:r>
-    </w:p>
-    <w:p>
-      <w:pPr>
-        <w:ind w:left="360"/>
-      </w:pPr>
-      <w:r>
-        <w:t xml:space="preserve">         Predicted Pulse Width =                              Actual Pulse Width = </w:t>
-      </w:r>
-    </w:p>
-    <w:p>
-      <w:pPr>
-        <w:ind w:left="360"/>
-      </w:pPr>
-    </w:p>
-    <w:p>
-      <w:pPr>
-        <w:ind w:left="360"/>
-      </w:pPr>
-      <w:r>
-        <w:t>3A-5</w:t>
-      </w:r>
-    </w:p>
-    <w:p>
-      <w:pPr>
-        <w:ind w:left="360"/>
-      </w:pPr>
-      <w:r>
-        <w:t xml:space="preserve">            Find out the registers and bits which determine VC1, VC2</w:t>
-      </w:r>
-      <w:proofErr w:type="gramStart"/>
-      <w:r>
-        <w:t>,VC3</w:t>
-      </w:r>
-      <w:proofErr w:type="gramEnd"/>
-      <w:r>
-        <w:t xml:space="preserve"> clock divisors as well as those </w:t>
-      </w:r>
-    </w:p>
-    <w:p>
-      <w:pPr>
-        <w:ind w:left="360"/>
-      </w:pPr>
-      <w:r>
-        <w:t xml:space="preserve">            </w:t>
-      </w:r>
-      <w:proofErr w:type="gramStart"/>
-      <w:r>
-        <w:t>which</w:t>
-      </w:r>
-      <w:proofErr w:type="gramEnd"/>
-      <w:r>
-        <w:t xml:space="preserve"> determine the period and pulse width of the PWM waveform.  Include code in </w:t>
-      </w:r>
-      <w:proofErr w:type="spellStart"/>
-      <w:r>
-        <w:t>main.c</w:t>
-      </w:r>
-      <w:proofErr w:type="spellEnd"/>
-      <w:r>
-        <w:t xml:space="preserve"> </w:t>
-      </w:r>
-    </w:p>
-    <w:p>
-      <w:pPr>
-        <w:ind w:left="360"/>
-      </w:pPr>
-      <w:r>
-        <w:t xml:space="preserve">             </w:t>
-      </w:r>
-      <w:proofErr w:type="gramStart"/>
-      <w:r>
-        <w:t>to</w:t>
-      </w:r>
-      <w:proofErr w:type="gramEnd"/>
-      <w:r>
-        <w:t xml:space="preserve"> set these values without depending on the GUI and demonstrate working.</w:t>
-      </w:r>
-      <w:r>
-        <w:t xml:space="preserve"> </w:t>
-      </w:r>
-      <w:r>
-        <w:rPr>
-          <w:b/>
-        </w:rPr>
-        <w:t>(</w:t>
-      </w:r>
-      <w:proofErr w:type="gramStart"/>
-      <w:r>
-        <w:rPr>
-          <w:b/>
-        </w:rPr>
-        <w:t>submit</w:t>
-      </w:r>
-      <w:proofErr w:type="gramEnd"/>
-      <w:r>
-        <w:rPr>
-          <w:b/>
-        </w:rPr>
-        <w:t xml:space="preserve"> code</w:t>
-      </w:r>
-      <w:r>
-        <w:t>)</w:t>
-      </w:r>
-    </w:p>
-    <w:p>
-      <w:pPr>
-        <w:ind w:left="360"/>
-      </w:pPr>
-    </w:p>
-    <w:p>
-      <w:pPr>
-        <w:ind w:left="360"/>
-        <w:rPr>
-          <w:b/>
-        </w:rPr>
-      </w:pPr>
-      <w:r>
-        <w:t>3</w:t>
-      </w:r>
-      <w:r>
-        <w:t>A-</w:t>
-      </w:r>
-      <w:proofErr w:type="gramStart"/>
-      <w:r>
-        <w:t xml:space="preserve">6  </w:t>
-      </w:r>
-      <w:r>
-        <w:t>How</w:t>
-      </w:r>
-      <w:proofErr w:type="gramEnd"/>
-      <w:r>
-        <w:t xml:space="preserve"> should these two waveforms differ?</w:t>
-      </w:r>
-    </w:p>
-    <w:p>
-      <w:pPr>
-        <w:ind w:left="360"/>
-        <w:rPr>
-          <w:b/>
-        </w:rPr>
-      </w:pPr>
-    </w:p>
-    <w:p>
-      <w:pPr>
-        <w:ind w:left="360"/>
-      </w:pPr>
-      <w:r>
-        <w:t>3</w:t>
-      </w:r>
-      <w:r>
-        <w:t>A-</w:t>
-      </w:r>
-      <w:proofErr w:type="gramStart"/>
-      <w:r>
-        <w:t xml:space="preserve">7  </w:t>
-      </w:r>
-      <w:r>
-        <w:t>Does</w:t>
-      </w:r>
-      <w:proofErr w:type="gramEnd"/>
-      <w:r>
-        <w:t xml:space="preserve"> your observation confirm your prediction?</w:t>
-      </w:r>
-    </w:p>
-    <w:p>
-      <w:pPr>
-        <w:ind w:left="360"/>
-      </w:pPr>
-    </w:p>
-    <w:p>
-      <w:pPr>
-        <w:ind w:left="360"/>
-      </w:pPr>
-    </w:p>
-    <w:p>
-      <w:pPr>
-        <w:ind w:left="360"/>
-      </w:pPr>
-      <w:r>
-        <w:t>3</w:t>
-      </w:r>
-      <w:r>
-        <w:t>A-8</w:t>
-      </w:r>
-      <w:r>
-        <w:t xml:space="preserve"> </w:t>
-      </w:r>
-      <w:r>
-        <w:t xml:space="preserve">  </w:t>
-      </w:r>
-      <w:r>
-        <w:t>Is this difference apparent when viewing LEDs?</w:t>
-      </w:r>
-    </w:p>
-    <w:p>
-      <w:pPr>
-        <w:ind w:left="360"/>
-      </w:pPr>
-    </w:p>
-    <w:p>
-      <w:pPr>
-        <w:ind w:left="360"/>
-      </w:pPr>
-    </w:p>
-    <w:p>
-      <w:pPr>
-        <w:ind w:left="360"/>
-      </w:pPr>
-    </w:p>
-    <w:p>
-      <w:pPr>
-        <w:ind w:left="360"/>
-      </w:pPr>
-    </w:p>
-    <w:p>
-      <w:pPr>
-        <w:ind w:left="360"/>
-      </w:pPr>
-    </w:p>
-    <w:p>
-      <w:pPr>
-        <w:ind w:left="360"/>
-      </w:pPr>
-    </w:p>
+        <w:rPr>
+          <w:b/>
+        </w:rPr>
+        <w:t>0]</w:t>
+      </w:r>
+      <w:r>
+        <w:rPr>
+          <w:b/>
+        </w:rPr>
+        <w:t xml:space="preserve"> connected</w:t>
+      </w:r>
+      <w:r>
+        <w:rPr>
+          <w:b/>
+        </w:rPr>
+        <w:t xml:space="preserve"> LED is brighter.</w:t>
+      </w:r>
+    </w:p>
+    <w:p>
+      <w:pPr>
+        <w:ind w:left="360"/>
+      </w:pPr>
+    </w:p>
+    <w:p/>
+    <w:p/>
     <w:p>
       <w:pPr>
         <w:ind w:left="360"/>
@@ -713,7 +1694,20 @@
         <w:t xml:space="preserve"> is the frequency of VC3?</w:t>
       </w:r>
     </w:p>
-    <w:p/>
+    <w:p>
+      <w:pPr>
+        <w:ind w:firstLine="720"/>
+        <w:rPr>
+          <w:b/>
+        </w:rPr>
+      </w:pPr>
+      <w:r>
+        <w:rPr>
+          <w:b/>
+        </w:rPr>
+        <w:t>46.9 kHz</w:t>
+      </w:r>
+    </w:p>
     <w:p>
       <w:r>
         <w:t>3C-</w:t>
@@ -727,13 +1721,43 @@
         <w:t xml:space="preserve"> is the frequency of this PWM output?</w:t>
       </w:r>
     </w:p>
-    <w:p/>
+    <w:p>
+      <w:pPr>
+        <w:rPr>
+          <w:b/>
+        </w:rPr>
+      </w:pPr>
+      <w:r>
+        <w:tab/>
+      </w:r>
+      <w:r>
+        <w:rPr>
+          <w:b/>
+        </w:rPr>
+        <w:t>0.184 kHz</w:t>
+      </w:r>
+    </w:p>
     <w:p>
       <w:r>
         <w:t>3C-3   What is the frequency of this PWM output?</w:t>
       </w:r>
     </w:p>
-    <w:p/>
+    <w:p>
+      <w:pPr>
+        <w:rPr>
+          <w:b/>
+        </w:rPr>
+      </w:pPr>
+      <w:r>
+        <w:tab/>
+      </w:r>
+      <w:r>
+        <w:rPr>
+          <w:b/>
+        </w:rPr>
+        <w:t>0.185 kHz</w:t>
+      </w:r>
+    </w:p>
     <w:p>
       <w:r>
         <w:t xml:space="preserve">3C-4 </w:t>
@@ -811,6 +1835,7 @@
         <w:ind w:left="360"/>
       </w:pPr>
       <w:r>
+        <w:lastRenderedPageBreak/>
         <w:t>Initials______________        Date________________    Time___________________</w:t>
       </w:r>
     </w:p>
@@ -1402,6 +2427,36 @@
       </w:tblCellMar>
     </w:tblPr>
   </w:style>
+  <w:style w:type="paragraph" w:styleId="BalloonText">
+    <w:name w:val="Balloon Text"/>
+    <w:basedOn w:val="Normal"/>
+    <w:link w:val="BalloonTextChar"/>
+    <w:uiPriority w:val="99"/>
+    <w:semiHidden/>
+    <w:unhideWhenUsed/>
+    <w:rsid w:val="00DF56FB"/>
+    <w:pPr>
+      <w:spacing w:after="0" w:line="240" w:lineRule="auto"/>
+    </w:pPr>
+    <w:rPr>
+      <w:rFonts w:ascii="Tahoma" w:hAnsi="Tahoma" w:cs="Tahoma"/>
+      <w:sz w:val="16"/>
+      <w:szCs w:val="16"/>
+    </w:rPr>
+  </w:style>
+  <w:style w:type="character" w:customStyle="1" w:styleId="BalloonTextChar">
+    <w:name w:val="Balloon Text Char"/>
+    <w:basedOn w:val="DefaultParagraphFont"/>
+    <w:link w:val="BalloonText"/>
+    <w:uiPriority w:val="99"/>
+    <w:semiHidden/>
+    <w:rsid w:val="00DF56FB"/>
+    <w:rPr>
+      <w:rFonts w:ascii="Tahoma" w:hAnsi="Tahoma" w:cs="Tahoma"/>
+      <w:sz w:val="16"/>
+      <w:szCs w:val="16"/>
+    </w:rPr>
+  </w:style>
 </w:styles>
 </file>
 
@@ -1637,6 +2692,36 @@
         <w:right w:w="108" w:type="dxa"/>
       </w:tblCellMar>
     </w:tblPr>
+  </w:style>
+  <w:style w:type="paragraph" w:styleId="BalloonText">
+    <w:name w:val="Balloon Text"/>
+    <w:basedOn w:val="Normal"/>
+    <w:link w:val="BalloonTextChar"/>
+    <w:uiPriority w:val="99"/>
+    <w:semiHidden/>
+    <w:unhideWhenUsed/>
+    <w:rsid w:val="00DF56FB"/>
+    <w:pPr>
+      <w:spacing w:after="0" w:line="240" w:lineRule="auto"/>
+    </w:pPr>
+    <w:rPr>
+      <w:rFonts w:ascii="Tahoma" w:hAnsi="Tahoma" w:cs="Tahoma"/>
+      <w:sz w:val="16"/>
+      <w:szCs w:val="16"/>
+    </w:rPr>
+  </w:style>
+  <w:style w:type="character" w:customStyle="1" w:styleId="BalloonTextChar">
+    <w:name w:val="Balloon Text Char"/>
+    <w:basedOn w:val="DefaultParagraphFont"/>
+    <w:link w:val="BalloonText"/>
+    <w:uiPriority w:val="99"/>
+    <w:semiHidden/>
+    <w:rsid w:val="00DF56FB"/>
+    <w:rPr>
+      <w:rFonts w:ascii="Tahoma" w:hAnsi="Tahoma" w:cs="Tahoma"/>
+      <w:sz w:val="16"/>
+      <w:szCs w:val="16"/>
+    </w:rPr>
   </w:style>
 </w:styles>
 </file>

</xml_diff>

<commit_message>
Finished Lab3C, started Lab3D
</commit_message>
<xml_diff>
--- a/LabAssignment3.docx
+++ b/LabAssignment3.docx
@@ -372,15 +372,7 @@
         <w:rPr>
           <w:b/>
         </w:rPr>
-        <w:t>LessThanO</w:t>
-      </w:r>
-      <w:bookmarkStart w:id="0" w:name="_GoBack"/>
-      <w:bookmarkEnd w:id="0"/>
-      <w:r>
-        <w:rPr>
-          <w:b/>
-        </w:rPr>
-        <w:t>rEqual</w:t>
+        <w:t>LessThanOrEqual</w:t>
       </w:r>
       <w:proofErr w:type="spellEnd"/>
       <w:r>
@@ -1734,7 +1726,13 @@
         <w:rPr>
           <w:b/>
         </w:rPr>
-        <w:t>0.184 kHz</w:t>
+        <w:t>0.185</w:t>
+      </w:r>
+      <w:r>
+        <w:rPr>
+          <w:b/>
+        </w:rPr>
+        <w:t xml:space="preserve"> kHz</w:t>
       </w:r>
     </w:p>
     <w:p>
@@ -1755,7 +1753,21 @@
         <w:rPr>
           <w:b/>
         </w:rPr>
-        <w:t>0.185 kHz</w:t>
+        <w:t>0.18</w:t>
+      </w:r>
+      <w:r>
+        <w:rPr>
+          <w:b/>
+        </w:rPr>
+        <w:t>7</w:t>
+      </w:r>
+      <w:bookmarkStart w:id="0" w:name="_GoBack"/>
+      <w:bookmarkEnd w:id="0"/>
+      <w:r>
+        <w:rPr>
+          <w:b/>
+        </w:rPr>
+        <w:t xml:space="preserve"> kHz</w:t>
       </w:r>
     </w:p>
     <w:p>
@@ -1780,62 +1792,91 @@
       <w:proofErr w:type="spellEnd"/>
       <w:r>
         <w:t xml:space="preserve"> on your watch and divide by 10 to get the frequency)</w:t>
+      </w:r>
+    </w:p>
+    <w:p>
+      <w:pPr>
+        <w:ind w:firstLine="720"/>
+        <w:rPr>
+          <w:b/>
+        </w:rPr>
+      </w:pPr>
+      <w:r>
+        <w:rPr>
+          <w:b/>
+        </w:rPr>
+        <w:t>1.5 Hz</w:t>
+      </w:r>
+    </w:p>
+    <w:p>
+      <w:pPr>
+        <w:rPr>
+          <w:b/>
+        </w:rPr>
+      </w:pPr>
+      <w:r>
+        <w:t>3C-5 Use the oscilloscope to view the output. Explain what is happening.</w:t>
+      </w:r>
+    </w:p>
+    <w:p>
+      <w:pPr>
+        <w:ind w:firstLine="720"/>
+        <w:rPr>
+          <w:b/>
+        </w:rPr>
+      </w:pPr>
+      <w:r>
+        <w:rPr>
+          <w:b/>
+        </w:rPr>
+        <w:t>The pulse width is alternating between the PWM1 and PWM2 pulse widths</w:t>
+      </w:r>
+      <w:r>
+        <w:rPr>
+          <w:b/>
+        </w:rPr>
+        <w:t>.</w:t>
+      </w:r>
+    </w:p>
+    <w:p>
+      <w:r>
+        <w:t xml:space="preserve">3C-6 </w:t>
+      </w:r>
+      <w:proofErr w:type="gramStart"/>
+      <w:r>
+        <w:t>How</w:t>
+      </w:r>
+      <w:proofErr w:type="gramEnd"/>
+      <w:r>
+        <w:t xml:space="preserve"> must you change the clock so that it blinks at 1 Hz rate?</w:t>
+      </w:r>
+    </w:p>
+    <w:p/>
+    <w:p>
+      <w:pPr>
+        <w:rPr>
+          <w:b/>
+        </w:rPr>
+      </w:pPr>
+      <w:r>
+        <w:t>3C-</w:t>
+      </w:r>
+      <w:proofErr w:type="gramStart"/>
+      <w:r>
+        <w:t>7  Do</w:t>
+      </w:r>
+      <w:proofErr w:type="gramEnd"/>
+      <w:r>
+        <w:t xml:space="preserve"> so by changing only the VC1, VC2 ,VC 3 parameters </w:t>
       </w:r>
     </w:p>
     <w:p/>
     <w:p/>
     <w:p>
-      <w:r>
-        <w:t>3C-5 Use the oscilloscope to view the output. Explain what is happening.</w:t>
-      </w:r>
-    </w:p>
-    <w:p/>
-    <w:p/>
-    <w:p/>
-    <w:p/>
-    <w:p>
-      <w:r>
-        <w:t xml:space="preserve">3C-6 </w:t>
-      </w:r>
-      <w:proofErr w:type="gramStart"/>
-      <w:r>
-        <w:t>How</w:t>
-      </w:r>
-      <w:proofErr w:type="gramEnd"/>
-      <w:r>
-        <w:t xml:space="preserve"> must you change the clock so that it blinks at 1 Hz rate?</w:t>
-      </w:r>
-    </w:p>
-    <w:p/>
-    <w:p/>
-    <w:p/>
-    <w:p/>
-    <w:p>
-      <w:pPr>
-        <w:rPr>
-          <w:b/>
-        </w:rPr>
-      </w:pPr>
-      <w:r>
-        <w:t>3C-</w:t>
-      </w:r>
-      <w:proofErr w:type="gramStart"/>
-      <w:r>
-        <w:t>7  Do</w:t>
-      </w:r>
-      <w:proofErr w:type="gramEnd"/>
-      <w:r>
-        <w:t xml:space="preserve"> so by changing only the VC1, VC2 ,VC 3 parameters </w:t>
-      </w:r>
-    </w:p>
-    <w:p/>
-    <w:p/>
-    <w:p>
-      <w:pPr>
-        <w:ind w:left="360"/>
-      </w:pPr>
-      <w:r>
-        <w:lastRenderedPageBreak/>
+      <w:pPr>
+        <w:ind w:left="360"/>
+      </w:pPr>
+      <w:r>
         <w:t>Initials______________        Date________________    Time___________________</w:t>
       </w:r>
     </w:p>

</xml_diff>